<commit_message>
Added the doc explanation. changed all Uml's with the same title
</commit_message>
<xml_diff>
--- a/B16 Ex01 Daniel 301344891 Mike 310675582.docx
+++ b/B16 Ex01 Daniel 301344891 Mike 310675582.docx
@@ -10,19 +10,20 @@
           <w:color w:val="5B9BD5" w:themeColor="accent1"/>
         </w:rPr>
       </w:pPr>
-      <w:proofErr w:type="spellStart"/>
-      <w:r>
-        <w:rPr>
-          <w:rFonts w:asciiTheme="minorBidi" w:hAnsiTheme="minorBidi" w:cstheme="minorBidi"/>
+      <w:r>
+        <w:rPr>
+          <w:rFonts w:asciiTheme="minorBidi" w:hAnsiTheme="minorBidi" w:cstheme="minorBidi" w:hint="eastAsia"/>
           <w:color w:val="5B9BD5" w:themeColor="accent1"/>
         </w:rPr>
-        <w:t>SmartFacebookView</w:t>
-      </w:r>
-      <w:proofErr w:type="spellEnd"/>
+        <w:t>Facebook Smart View</w:t>
+      </w:r>
     </w:p>
     <w:p>
       <w:pPr>
         <w:pStyle w:val="TextBody"/>
+        <w:rPr>
+          <w:rFonts w:hint="eastAsia"/>
+        </w:rPr>
       </w:pPr>
     </w:p>
     <w:p>
@@ -98,6 +99,103 @@
     </w:p>
     <w:p>
       <w:pPr>
+        <w:spacing w:line="276" w:lineRule="auto"/>
+        <w:ind w:left="851"/>
+        <w:rPr>
+          <w:rFonts w:asciiTheme="minorBidi" w:hAnsiTheme="minorBidi" w:cstheme="minorBidi"/>
+        </w:rPr>
+      </w:pPr>
+      <w:r>
+        <w:rPr>
+          <w:rFonts w:asciiTheme="minorBidi" w:hAnsiTheme="minorBidi" w:cstheme="minorBidi"/>
+        </w:rPr>
+        <w:t>This feature shows the user his “Top popular” photos.</w:t>
+      </w:r>
+    </w:p>
+    <w:p>
+      <w:pPr>
+        <w:spacing w:line="276" w:lineRule="auto"/>
+        <w:ind w:left="851"/>
+        <w:rPr>
+          <w:rFonts w:asciiTheme="minorBidi" w:hAnsiTheme="minorBidi" w:cstheme="minorBidi"/>
+        </w:rPr>
+      </w:pPr>
+      <w:r>
+        <w:rPr>
+          <w:rFonts w:asciiTheme="minorBidi" w:hAnsiTheme="minorBidi" w:cstheme="minorBidi"/>
+        </w:rPr>
+        <w:t>We scan all the user photos, in all of the users’ albums, and give each photo a score. The score is calculated 60% from the likes on that photo, and 40% others from the number of comments on that photo.</w:t>
+      </w:r>
+    </w:p>
+    <w:p>
+      <w:pPr>
+        <w:spacing w:line="276" w:lineRule="auto"/>
+        <w:ind w:left="851"/>
+        <w:rPr>
+          <w:rFonts w:asciiTheme="minorBidi" w:hAnsiTheme="minorBidi" w:cstheme="minorBidi"/>
+        </w:rPr>
+      </w:pPr>
+      <w:r>
+        <w:rPr>
+          <w:rFonts w:asciiTheme="minorBidi" w:hAnsiTheme="minorBidi" w:cstheme="minorBidi"/>
+        </w:rPr>
+        <w:t>After the scan is complete, we show the user his top 4 photos.</w:t>
+      </w:r>
+    </w:p>
+    <w:p>
+      <w:pPr>
+        <w:spacing w:line="276" w:lineRule="auto"/>
+        <w:ind w:left="851"/>
+        <w:rPr>
+          <w:rFonts w:asciiTheme="minorBidi" w:hAnsiTheme="minorBidi" w:cstheme="minorBidi"/>
+        </w:rPr>
+      </w:pPr>
+      <w:r>
+        <w:rPr>
+          <w:rFonts w:asciiTheme="minorBidi" w:hAnsiTheme="minorBidi" w:cstheme="minorBidi"/>
+        </w:rPr>
+        <w:t xml:space="preserve">Later, the user can select a photo, from the photos shown under the feature panel, and </w:t>
+      </w:r>
+      <w:proofErr w:type="gramStart"/>
+      <w:r>
+        <w:rPr>
+          <w:rFonts w:asciiTheme="minorBidi" w:hAnsiTheme="minorBidi" w:cstheme="minorBidi"/>
+        </w:rPr>
+        <w:t>Like</w:t>
+      </w:r>
+      <w:proofErr w:type="gramEnd"/>
+      <w:r>
+        <w:rPr>
+          <w:rFonts w:asciiTheme="minorBidi" w:hAnsiTheme="minorBidi" w:cstheme="minorBidi"/>
+        </w:rPr>
+        <w:t xml:space="preserve"> it and/or comment the photo.</w:t>
+      </w:r>
+    </w:p>
+    <w:p>
+      <w:pPr>
+        <w:spacing w:line="276" w:lineRule="auto"/>
+        <w:ind w:left="851"/>
+        <w:rPr>
+          <w:rFonts w:asciiTheme="minorBidi" w:hAnsiTheme="minorBidi" w:cstheme="minorBidi"/>
+        </w:rPr>
+      </w:pPr>
+      <w:r>
+        <w:rPr>
+          <w:rFonts w:asciiTheme="minorBidi" w:hAnsiTheme="minorBidi" w:cstheme="minorBidi"/>
+        </w:rPr>
+        <w:t>This ranking feature does not exist on Facebook, getting the “Top liked” or “Top commented” photos is done manually</w:t>
+      </w:r>
+      <w:bookmarkStart w:id="0" w:name="_GoBack"/>
+      <w:bookmarkEnd w:id="0"/>
+      <w:r>
+        <w:rPr>
+          <w:rFonts w:asciiTheme="minorBidi" w:hAnsiTheme="minorBidi" w:cstheme="minorBidi"/>
+        </w:rPr>
+        <w:t>.</w:t>
+      </w:r>
+    </w:p>
+    <w:p>
+      <w:pPr>
         <w:pStyle w:val="TextBody"/>
         <w:ind w:left="851"/>
         <w:rPr>
@@ -224,6 +322,9 @@
       <w:pPr>
         <w:spacing w:line="276" w:lineRule="auto"/>
         <w:ind w:left="851"/>
+        <w:rPr>
+          <w:rFonts w:hint="eastAsia"/>
+        </w:rPr>
       </w:pPr>
       <w:r>
         <w:rPr>
@@ -255,8 +356,6 @@
         </w:rPr>
         <w:t xml:space="preserve"> group and will add item such as: “Game of Thrones”, “Marvel”, etc.</w:t>
       </w:r>
-      <w:bookmarkStart w:id="0" w:name="_GoBack"/>
-      <w:bookmarkEnd w:id="0"/>
     </w:p>
     <w:p>
       <w:pPr>
@@ -290,8 +389,78 @@
       <w:r>
         <w:rPr>
           <w:rFonts w:asciiTheme="minorBidi" w:hAnsiTheme="minorBidi" w:cstheme="minorBidi"/>
+          <w:noProof/>
+          <w:lang w:eastAsia="en-US" w:bidi="he-IL"/>
         </w:rPr>
         <w:lastRenderedPageBreak/>
+        <w:drawing>
+          <wp:anchor distT="0" distB="0" distL="114300" distR="114300" simplePos="0" relativeHeight="251659264" behindDoc="1" locked="0" layoutInCell="1" allowOverlap="1" wp14:anchorId="3FC7C252" wp14:editId="6D769A8E">
+            <wp:simplePos x="0" y="0"/>
+            <wp:positionH relativeFrom="column">
+              <wp:posOffset>203835</wp:posOffset>
+            </wp:positionH>
+            <wp:positionV relativeFrom="paragraph">
+              <wp:posOffset>356235</wp:posOffset>
+            </wp:positionV>
+            <wp:extent cx="8267700" cy="6317615"/>
+            <wp:effectExtent l="0" t="0" r="0" b="0"/>
+            <wp:wrapTight wrapText="bothSides">
+              <wp:wrapPolygon edited="0">
+                <wp:start x="0" y="0"/>
+                <wp:lineTo x="0" y="21559"/>
+                <wp:lineTo x="21550" y="21559"/>
+                <wp:lineTo x="21550" y="0"/>
+                <wp:lineTo x="0" y="0"/>
+              </wp:wrapPolygon>
+            </wp:wrapTight>
+            <wp:docPr id="3" name="Picture 3"/>
+            <wp:cNvGraphicFramePr>
+              <a:graphicFrameLocks xmlns:a="http://schemas.openxmlformats.org/drawingml/2006/main" noChangeAspect="1"/>
+            </wp:cNvGraphicFramePr>
+            <a:graphic xmlns:a="http://schemas.openxmlformats.org/drawingml/2006/main">
+              <a:graphicData uri="http://schemas.openxmlformats.org/drawingml/2006/picture">
+                <pic:pic xmlns:pic="http://schemas.openxmlformats.org/drawingml/2006/picture">
+                  <pic:nvPicPr>
+                    <pic:cNvPr id="3" name="SequenceDiagramTopPhotosFeature.png"/>
+                    <pic:cNvPicPr/>
+                  </pic:nvPicPr>
+                  <pic:blipFill>
+                    <a:blip r:embed="rId5">
+                      <a:extLst>
+                        <a:ext uri="{28A0092B-C50C-407E-A947-70E740481C1C}">
+                          <a14:useLocalDpi xmlns:a14="http://schemas.microsoft.com/office/drawing/2010/main" val="0"/>
+                        </a:ext>
+                      </a:extLst>
+                    </a:blip>
+                    <a:stretch>
+                      <a:fillRect/>
+                    </a:stretch>
+                  </pic:blipFill>
+                  <pic:spPr>
+                    <a:xfrm>
+                      <a:off x="0" y="0"/>
+                      <a:ext cx="8267700" cy="6317615"/>
+                    </a:xfrm>
+                    <a:prstGeom prst="rect">
+                      <a:avLst/>
+                    </a:prstGeom>
+                  </pic:spPr>
+                </pic:pic>
+              </a:graphicData>
+            </a:graphic>
+            <wp14:sizeRelH relativeFrom="margin">
+              <wp14:pctWidth>0</wp14:pctWidth>
+            </wp14:sizeRelH>
+            <wp14:sizeRelV relativeFrom="margin">
+              <wp14:pctHeight>0</wp14:pctHeight>
+            </wp14:sizeRelV>
+          </wp:anchor>
+        </w:drawing>
+      </w:r>
+      <w:r>
+        <w:rPr>
+          <w:rFonts w:asciiTheme="minorBidi" w:hAnsiTheme="minorBidi" w:cstheme="minorBidi"/>
+        </w:rPr>
         <w:t>Sequence Diagrams</w:t>
       </w:r>
     </w:p>
@@ -302,6 +471,74 @@
           <w:rFonts w:asciiTheme="minorBidi" w:hAnsiTheme="minorBidi" w:cstheme="minorBidi"/>
         </w:rPr>
       </w:pPr>
+      <w:r>
+        <w:rPr>
+          <w:rFonts w:asciiTheme="minorBidi" w:hAnsiTheme="minorBidi" w:cstheme="minorBidi"/>
+          <w:noProof/>
+          <w:lang w:eastAsia="en-US" w:bidi="he-IL"/>
+        </w:rPr>
+        <w:lastRenderedPageBreak/>
+        <w:drawing>
+          <wp:anchor distT="0" distB="0" distL="114300" distR="114300" simplePos="0" relativeHeight="251659264" behindDoc="1" locked="0" layoutInCell="1" allowOverlap="1">
+            <wp:simplePos x="0" y="0"/>
+            <wp:positionH relativeFrom="column">
+              <wp:posOffset>641985</wp:posOffset>
+            </wp:positionH>
+            <wp:positionV relativeFrom="paragraph">
+              <wp:posOffset>127635</wp:posOffset>
+            </wp:positionV>
+            <wp:extent cx="7696200" cy="6332220"/>
+            <wp:effectExtent l="0" t="0" r="0" b="0"/>
+            <wp:wrapTight wrapText="bothSides">
+              <wp:wrapPolygon edited="0">
+                <wp:start x="0" y="0"/>
+                <wp:lineTo x="0" y="21509"/>
+                <wp:lineTo x="21547" y="21509"/>
+                <wp:lineTo x="21547" y="0"/>
+                <wp:lineTo x="0" y="0"/>
+              </wp:wrapPolygon>
+            </wp:wrapTight>
+            <wp:docPr id="4" name="Picture 4"/>
+            <wp:cNvGraphicFramePr>
+              <a:graphicFrameLocks xmlns:a="http://schemas.openxmlformats.org/drawingml/2006/main" noChangeAspect="1"/>
+            </wp:cNvGraphicFramePr>
+            <a:graphic xmlns:a="http://schemas.openxmlformats.org/drawingml/2006/main">
+              <a:graphicData uri="http://schemas.openxmlformats.org/drawingml/2006/picture">
+                <pic:pic xmlns:pic="http://schemas.openxmlformats.org/drawingml/2006/picture">
+                  <pic:nvPicPr>
+                    <pic:cNvPr id="4" name="SequenceDiagramEditFilterGroup.png"/>
+                    <pic:cNvPicPr/>
+                  </pic:nvPicPr>
+                  <pic:blipFill>
+                    <a:blip r:embed="rId6">
+                      <a:extLst>
+                        <a:ext uri="{28A0092B-C50C-407E-A947-70E740481C1C}">
+                          <a14:useLocalDpi xmlns:a14="http://schemas.microsoft.com/office/drawing/2010/main" val="0"/>
+                        </a:ext>
+                      </a:extLst>
+                    </a:blip>
+                    <a:stretch>
+                      <a:fillRect/>
+                    </a:stretch>
+                  </pic:blipFill>
+                  <pic:spPr>
+                    <a:xfrm>
+                      <a:off x="0" y="0"/>
+                      <a:ext cx="7696200" cy="6332220"/>
+                    </a:xfrm>
+                    <a:prstGeom prst="rect">
+                      <a:avLst/>
+                    </a:prstGeom>
+                  </pic:spPr>
+                </pic:pic>
+              </a:graphicData>
+            </a:graphic>
+            <wp14:sizeRelH relativeFrom="margin">
+              <wp14:pctWidth>0</wp14:pctWidth>
+            </wp14:sizeRelH>
+          </wp:anchor>
+        </w:drawing>
+      </w:r>
     </w:p>
     <w:p>
       <w:pPr>
@@ -324,62 +561,189 @@
           <w:rFonts w:asciiTheme="minorBidi" w:hAnsiTheme="minorBidi" w:cstheme="minorBidi"/>
         </w:rPr>
       </w:pPr>
-      <w:r>
-        <w:rPr>
-          <w:rFonts w:asciiTheme="minorBidi" w:hAnsiTheme="minorBidi" w:cstheme="minorBidi"/>
+    </w:p>
+    <w:p>
+      <w:pPr>
+        <w:pStyle w:val="Subtitle"/>
+        <w:rPr>
+          <w:rFonts w:asciiTheme="minorBidi" w:hAnsiTheme="minorBidi" w:cstheme="minorBidi"/>
+        </w:rPr>
+      </w:pPr>
+      <w:r>
+        <w:rPr>
+          <w:noProof/>
+          <w:lang w:eastAsia="en-US" w:bidi="he-IL"/>
+        </w:rPr>
+        <w:drawing>
+          <wp:anchor distT="0" distB="0" distL="114300" distR="114300" simplePos="0" relativeHeight="251663360" behindDoc="0" locked="0" layoutInCell="1" allowOverlap="1" wp14:anchorId="656D09CE" wp14:editId="231E1E32">
+            <wp:simplePos x="0" y="0"/>
+            <wp:positionH relativeFrom="column">
+              <wp:posOffset>-486004</wp:posOffset>
+            </wp:positionH>
+            <wp:positionV relativeFrom="paragraph">
+              <wp:posOffset>633221</wp:posOffset>
+            </wp:positionV>
+            <wp:extent cx="9918115" cy="2516429"/>
+            <wp:effectExtent l="0" t="0" r="0" b="0"/>
+            <wp:wrapSquare wrapText="bothSides"/>
+            <wp:docPr id="6" name="Picture 6"/>
+            <wp:cNvGraphicFramePr>
+              <a:graphicFrameLocks xmlns:a="http://schemas.openxmlformats.org/drawingml/2006/main" noChangeAspect="1"/>
+            </wp:cNvGraphicFramePr>
+            <a:graphic xmlns:a="http://schemas.openxmlformats.org/drawingml/2006/main">
+              <a:graphicData uri="http://schemas.openxmlformats.org/drawingml/2006/picture">
+                <pic:pic xmlns:pic="http://schemas.openxmlformats.org/drawingml/2006/picture">
+                  <pic:nvPicPr>
+                    <pic:cNvPr id="6" name="UseCaseDiagram.png"/>
+                    <pic:cNvPicPr/>
+                  </pic:nvPicPr>
+                  <pic:blipFill>
+                    <a:blip r:embed="rId7">
+                      <a:extLst>
+                        <a:ext uri="{28A0092B-C50C-407E-A947-70E740481C1C}">
+                          <a14:useLocalDpi xmlns:a14="http://schemas.microsoft.com/office/drawing/2010/main" val="0"/>
+                        </a:ext>
+                      </a:extLst>
+                    </a:blip>
+                    <a:stretch>
+                      <a:fillRect/>
+                    </a:stretch>
+                  </pic:blipFill>
+                  <pic:spPr>
+                    <a:xfrm>
+                      <a:off x="0" y="0"/>
+                      <a:ext cx="9936990" cy="2521218"/>
+                    </a:xfrm>
+                    <a:prstGeom prst="rect">
+                      <a:avLst/>
+                    </a:prstGeom>
+                  </pic:spPr>
+                </pic:pic>
+              </a:graphicData>
+            </a:graphic>
+            <wp14:sizeRelH relativeFrom="page">
+              <wp14:pctWidth>0</wp14:pctWidth>
+            </wp14:sizeRelH>
+            <wp14:sizeRelV relativeFrom="page">
+              <wp14:pctHeight>0</wp14:pctHeight>
+            </wp14:sizeRelV>
+          </wp:anchor>
+        </w:drawing>
+      </w:r>
+      <w:r>
+        <w:rPr>
+          <w:rFonts w:asciiTheme="minorBidi" w:hAnsiTheme="minorBidi" w:cstheme="minorBidi"/>
+        </w:rPr>
+        <w:t>Use Case Diagram</w:t>
+      </w:r>
+    </w:p>
+    <w:p>
+      <w:pPr>
+        <w:pStyle w:val="TextBody"/>
+      </w:pPr>
+    </w:p>
+    <w:p>
+      <w:pPr>
+        <w:pStyle w:val="TextBody"/>
+      </w:pPr>
+    </w:p>
+    <w:p>
+      <w:pPr>
+        <w:pStyle w:val="TextBody"/>
+        <w:rPr>
+          <w:rFonts w:asciiTheme="minorBidi" w:hAnsiTheme="minorBidi" w:cstheme="minorBidi"/>
+        </w:rPr>
+      </w:pPr>
+      <w:r>
+        <w:rPr>
+          <w:rFonts w:asciiTheme="minorBidi" w:hAnsiTheme="minorBidi" w:cstheme="minorBidi"/>
+        </w:rPr>
+        <w:br w:type="page"/>
+      </w:r>
+    </w:p>
+    <w:p>
+      <w:pPr>
+        <w:pStyle w:val="Subtitle"/>
+        <w:rPr>
+          <w:rFonts w:asciiTheme="minorBidi" w:hAnsiTheme="minorBidi" w:cstheme="minorBidi"/>
+        </w:rPr>
+      </w:pPr>
+      <w:r>
+        <w:rPr>
+          <w:rFonts w:asciiTheme="minorBidi" w:hAnsiTheme="minorBidi" w:cstheme="minorBidi"/>
+          <w:noProof/>
+          <w:lang w:eastAsia="en-US" w:bidi="he-IL"/>
         </w:rPr>
         <w:lastRenderedPageBreak/>
-        <w:br w:type="page"/>
-      </w:r>
-    </w:p>
-    <w:p>
-      <w:pPr>
-        <w:pStyle w:val="Subtitle"/>
-        <w:rPr>
-          <w:rFonts w:asciiTheme="minorBidi" w:hAnsiTheme="minorBidi" w:cstheme="minorBidi"/>
-        </w:rPr>
-      </w:pPr>
-      <w:r>
-        <w:rPr>
-          <w:rFonts w:asciiTheme="minorBidi" w:hAnsiTheme="minorBidi" w:cstheme="minorBidi"/>
-        </w:rPr>
-        <w:lastRenderedPageBreak/>
-        <w:t>Use Case Diagram</w:t>
-      </w:r>
-    </w:p>
-    <w:p>
-      <w:pPr>
-        <w:pStyle w:val="TextBody"/>
-        <w:rPr>
-          <w:rFonts w:asciiTheme="minorBidi" w:hAnsiTheme="minorBidi" w:cstheme="minorBidi"/>
-        </w:rPr>
-      </w:pPr>
-      <w:r>
-        <w:rPr>
-          <w:rFonts w:asciiTheme="minorBidi" w:hAnsiTheme="minorBidi" w:cstheme="minorBidi"/>
-        </w:rPr>
-        <w:br w:type="page"/>
-      </w:r>
-    </w:p>
-    <w:p>
-      <w:pPr>
-        <w:pStyle w:val="Subtitle"/>
-        <w:rPr>
-          <w:rFonts w:asciiTheme="minorBidi" w:hAnsiTheme="minorBidi" w:cstheme="minorBidi"/>
-        </w:rPr>
-      </w:pPr>
-      <w:r>
-        <w:rPr>
-          <w:rFonts w:asciiTheme="minorBidi" w:hAnsiTheme="minorBidi" w:cstheme="minorBidi"/>
-        </w:rPr>
-        <w:lastRenderedPageBreak/>
-        <w:t>Class Diag</w:t>
-      </w:r>
-      <w:r>
-        <w:rPr>
-          <w:rFonts w:asciiTheme="minorBidi" w:hAnsiTheme="minorBidi" w:cstheme="minorBidi"/>
-        </w:rPr>
-        <w:t>rams</w:t>
+        <w:drawing>
+          <wp:anchor distT="0" distB="0" distL="114300" distR="114300" simplePos="0" relativeHeight="251665408" behindDoc="1" locked="0" layoutInCell="1" allowOverlap="1" wp14:anchorId="3354B76B" wp14:editId="540D5E9C">
+            <wp:simplePos x="0" y="0"/>
+            <wp:positionH relativeFrom="column">
+              <wp:posOffset>-720090</wp:posOffset>
+            </wp:positionH>
+            <wp:positionV relativeFrom="paragraph">
+              <wp:posOffset>337185</wp:posOffset>
+            </wp:positionV>
+            <wp:extent cx="10542905" cy="4786630"/>
+            <wp:effectExtent l="0" t="0" r="0" b="0"/>
+            <wp:wrapTight wrapText="bothSides">
+              <wp:wrapPolygon edited="0">
+                <wp:start x="0" y="0"/>
+                <wp:lineTo x="0" y="21491"/>
+                <wp:lineTo x="21544" y="21491"/>
+                <wp:lineTo x="21544" y="0"/>
+                <wp:lineTo x="0" y="0"/>
+              </wp:wrapPolygon>
+            </wp:wrapTight>
+            <wp:docPr id="7" name="Picture 7"/>
+            <wp:cNvGraphicFramePr>
+              <a:graphicFrameLocks xmlns:a="http://schemas.openxmlformats.org/drawingml/2006/main" noChangeAspect="1"/>
+            </wp:cNvGraphicFramePr>
+            <a:graphic xmlns:a="http://schemas.openxmlformats.org/drawingml/2006/main">
+              <a:graphicData uri="http://schemas.openxmlformats.org/drawingml/2006/picture">
+                <pic:pic xmlns:pic="http://schemas.openxmlformats.org/drawingml/2006/picture">
+                  <pic:nvPicPr>
+                    <pic:cNvPr id="7" name="ClassDiagram.png"/>
+                    <pic:cNvPicPr/>
+                  </pic:nvPicPr>
+                  <pic:blipFill>
+                    <a:blip r:embed="rId8" cstate="print">
+                      <a:extLst>
+                        <a:ext uri="{28A0092B-C50C-407E-A947-70E740481C1C}">
+                          <a14:useLocalDpi xmlns:a14="http://schemas.microsoft.com/office/drawing/2010/main" val="0"/>
+                        </a:ext>
+                      </a:extLst>
+                    </a:blip>
+                    <a:stretch>
+                      <a:fillRect/>
+                    </a:stretch>
+                  </pic:blipFill>
+                  <pic:spPr>
+                    <a:xfrm>
+                      <a:off x="0" y="0"/>
+                      <a:ext cx="10542905" cy="4786630"/>
+                    </a:xfrm>
+                    <a:prstGeom prst="rect">
+                      <a:avLst/>
+                    </a:prstGeom>
+                  </pic:spPr>
+                </pic:pic>
+              </a:graphicData>
+            </a:graphic>
+            <wp14:sizeRelH relativeFrom="margin">
+              <wp14:pctWidth>0</wp14:pctWidth>
+            </wp14:sizeRelH>
+            <wp14:sizeRelV relativeFrom="margin">
+              <wp14:pctHeight>0</wp14:pctHeight>
+            </wp14:sizeRelV>
+          </wp:anchor>
+        </w:drawing>
+      </w:r>
+      <w:r>
+        <w:rPr>
+          <w:rFonts w:asciiTheme="minorBidi" w:hAnsiTheme="minorBidi" w:cstheme="minorBidi"/>
+        </w:rPr>
+        <w:t>Class Diagrams</w:t>
       </w:r>
     </w:p>
     <w:p>
@@ -390,10 +754,11 @@
       </w:pPr>
     </w:p>
     <w:sectPr>
-      <w:pgSz w:w="12240" w:h="15840"/>
+      <w:pgSz w:w="15840" w:h="12240" w:orient="landscape"/>
       <w:pgMar w:top="1134" w:right="1134" w:bottom="1134" w:left="1134" w:header="0" w:footer="0" w:gutter="0"/>
       <w:cols w:space="720"/>
       <w:formProt w:val="0"/>
+      <w:docGrid w:linePitch="326"/>
     </w:sectPr>
   </w:body>
 </w:document>
@@ -401,7 +766,7 @@
 
 <file path=word/numbering.xml><?xml version="1.0" encoding="utf-8"?>
 <w:numbering xmlns:wpc="http://schemas.microsoft.com/office/word/2010/wordprocessingCanvas" xmlns:mc="http://schemas.openxmlformats.org/markup-compatibility/2006" xmlns:o="urn:schemas-microsoft-com:office:office" xmlns:r="http://schemas.openxmlformats.org/officeDocument/2006/relationships" xmlns:m="http://schemas.openxmlformats.org/officeDocument/2006/math" xmlns:v="urn:schemas-microsoft-com:vml" xmlns:wp14="http://schemas.microsoft.com/office/word/2010/wordprocessingDrawing" xmlns:wp="http://schemas.openxmlformats.org/drawingml/2006/wordprocessingDrawing" xmlns:w10="urn:schemas-microsoft-com:office:word" xmlns:w="http://schemas.openxmlformats.org/wordprocessingml/2006/main" xmlns:w14="http://schemas.microsoft.com/office/word/2010/wordml" xmlns:w15="http://schemas.microsoft.com/office/word/2012/wordml" xmlns:wpg="http://schemas.microsoft.com/office/word/2010/wordprocessingGroup" xmlns:wpi="http://schemas.microsoft.com/office/word/2010/wordprocessingInk" xmlns:wne="http://schemas.microsoft.com/office/word/2006/wordml" xmlns:wps="http://schemas.microsoft.com/office/word/2010/wordprocessingShape" mc:Ignorable="w14 w15 wp14">
-  <w:abstractNum w:abstractNumId="0" w15:restartNumberingAfterBreak="0">
+  <w:abstractNum w:abstractNumId="0">
     <w:nsid w:val="31E25897"/>
     <w:multiLevelType w:val="multilevel"/>
     <w:tmpl w:val="E39C6476"/>
@@ -514,7 +879,7 @@
       </w:pPr>
     </w:lvl>
   </w:abstractNum>
-  <w:abstractNum w:abstractNumId="1" w15:restartNumberingAfterBreak="0">
+  <w:abstractNum w:abstractNumId="1">
     <w:nsid w:val="397E633D"/>
     <w:multiLevelType w:val="hybridMultilevel"/>
     <w:tmpl w:val="D54A27DA"/>
@@ -600,7 +965,7 @@
       </w:pPr>
     </w:lvl>
   </w:abstractNum>
-  <w:abstractNum w:abstractNumId="2" w15:restartNumberingAfterBreak="0">
+  <w:abstractNum w:abstractNumId="2">
     <w:nsid w:val="53CF620A"/>
     <w:multiLevelType w:val="multilevel"/>
     <w:tmpl w:val="D13C65F8"/>
@@ -1190,6 +1555,7 @@
   <w:style w:type="character" w:default="1" w:styleId="DefaultParagraphFont">
     <w:name w:val="Default Paragraph Font"/>
     <w:uiPriority w:val="1"/>
+    <w:semiHidden/>
     <w:unhideWhenUsed/>
   </w:style>
   <w:style w:type="table" w:default="1" w:styleId="TableNormal">

</xml_diff>